<commit_message>
modified doc on TestServer
</commit_message>
<xml_diff>
--- a/docs/TestServer.docx
+++ b/docs/TestServer.docx
@@ -8,6 +8,7 @@
         <w:rPr>
           <w:sz w:val="32"/>
           <w:szCs w:val="32"/>
+          <w:lang w:val="en-US"/>
         </w:rPr>
       </w:pPr>
       <w:r>
@@ -23,6 +24,29 @@
           <w:szCs w:val="32"/>
         </w:rPr>
         <w:t>Описание</w:t>
+      </w:r>
+      <w:r>
+        <w:rPr>
+          <w:sz w:val="32"/>
+          <w:szCs w:val="32"/>
+          <w:lang w:val="en-US"/>
+        </w:rPr>
+        <w:t xml:space="preserve"> (</w:t>
+      </w:r>
+      <w:r>
+        <w:rPr>
+          <w:sz w:val="32"/>
+          <w:szCs w:val="32"/>
+        </w:rPr>
+        <w:t>черновик</w:t>
+      </w:r>
+      <w:r>
+        <w:rPr>
+          <w:sz w:val="32"/>
+          <w:szCs w:val="32"/>
+          <w:lang w:val="en-US"/>
+        </w:rPr>
+        <w:t>)</w:t>
       </w:r>
     </w:p>
     <w:p>
@@ -1321,6 +1345,131 @@
       </w:r>
       <w:r>
         <w:t>) с пустыми данными.</w:t>
+      </w:r>
+    </w:p>
+    <w:p>
+      <w:r>
+        <w:t>Аргументы командной строки</w:t>
+      </w:r>
+      <w:r>
+        <w:t>:</w:t>
+      </w:r>
+    </w:p>
+    <w:p>
+      <w:pPr>
+        <w:jc w:val="both"/>
+      </w:pPr>
+      <w:r>
+        <w:t xml:space="preserve">1. </w:t>
+      </w:r>
+      <w:r>
+        <w:t>--</w:t>
+      </w:r>
+      <w:proofErr w:type="spellStart"/>
+      <w:r>
+        <w:t>config=</w:t>
+      </w:r>
+      <w:proofErr w:type="spellEnd"/>
+      <w:r>
+        <w:t>&lt;</w:t>
+      </w:r>
+      <w:proofErr w:type="spellStart"/>
+      <w:r>
+        <w:t>filename</w:t>
+      </w:r>
+      <w:proofErr w:type="spellEnd"/>
+      <w:r>
+        <w:t>&gt; или --</w:t>
+      </w:r>
+      <w:proofErr w:type="spellStart"/>
+      <w:r>
+        <w:t>config</w:t>
+      </w:r>
+      <w:proofErr w:type="spellEnd"/>
+      <w:r>
+        <w:t xml:space="preserve"> &lt;</w:t>
+      </w:r>
+      <w:proofErr w:type="spellStart"/>
+      <w:r>
+        <w:t>filename</w:t>
+      </w:r>
+      <w:proofErr w:type="spellEnd"/>
+      <w:r>
+        <w:t>&gt;</w:t>
+      </w:r>
+      <w:r>
+        <w:t xml:space="preserve"> - задание расположения конфигурационного файла. </w:t>
+      </w:r>
+      <w:r>
+        <w:t>Здесь &lt;</w:t>
+      </w:r>
+      <w:proofErr w:type="spellStart"/>
+      <w:r>
+        <w:t>filename</w:t>
+      </w:r>
+      <w:proofErr w:type="spellEnd"/>
+      <w:r>
+        <w:t>&gt; - имя файла с конфигурационными данными.</w:t>
+      </w:r>
+      <w:r>
+        <w:t xml:space="preserve"> </w:t>
+      </w:r>
+      <w:r>
+        <w:t xml:space="preserve">По умолчанию - </w:t>
+      </w:r>
+      <w:proofErr w:type="spellStart"/>
+      <w:r>
+        <w:rPr>
+          <w:lang w:val="en-US"/>
+        </w:rPr>
+        <w:t>TestServer</w:t>
+      </w:r>
+      <w:proofErr w:type="spellEnd"/>
+      <w:r>
+        <w:t>.</w:t>
+      </w:r>
+      <w:proofErr w:type="spellStart"/>
+      <w:r>
+        <w:t>conf</w:t>
+      </w:r>
+      <w:proofErr w:type="spellEnd"/>
+      <w:r>
+        <w:t>, располагающийся в той же директории, что и главный файл приложения.</w:t>
+      </w:r>
+    </w:p>
+    <w:p>
+      <w:pPr>
+        <w:jc w:val="both"/>
+      </w:pPr>
+      <w:r>
+        <w:t xml:space="preserve">2. </w:t>
+      </w:r>
+      <w:r>
+        <w:t>--</w:t>
+      </w:r>
+      <w:r>
+        <w:rPr>
+          <w:lang w:val="en-US"/>
+        </w:rPr>
+        <w:t>help</w:t>
+      </w:r>
+      <w:r>
+        <w:t xml:space="preserve"> </w:t>
+      </w:r>
+      <w:r>
+        <w:t>или -</w:t>
+      </w:r>
+      <w:r>
+        <w:rPr>
+          <w:lang w:val="en-US"/>
+        </w:rPr>
+        <w:t>h</w:t>
+      </w:r>
+      <w:r>
+        <w:t xml:space="preserve"> – </w:t>
+      </w:r>
+      <w:r>
+        <w:t>вызов помощи.</w:t>
       </w:r>
     </w:p>
     <w:sectPr>

</xml_diff>